<commit_message>
updated ISO 26262 fulfillment summary (typo)
</commit_message>
<xml_diff>
--- a/source/reference_documents/certification_documents/AVCDL Phase Requirement Product ISO 26262 Work Product Fulfillment Summary/AVCDL Phase Requirement Product ISO 26262 Work Product Fulfillment Summary.docx
+++ b/source/reference_documents/certification_documents/AVCDL Phase Requirement Product ISO 26262 Work Product Fulfillment Summary/AVCDL Phase Requirement Product ISO 26262 Work Product Fulfillment Summary.docx
@@ -37,7 +37,7 @@
         <w:t xml:space="preserve">Version </w:t>
       </w:r>
       <w:r>
-        <w:t>2</w:t>
+        <w:t>3</w:t>
       </w:r>
     </w:p>
     <w:p>
@@ -54,7 +54,7 @@
         <w:rPr>
           <w:noProof/>
         </w:rPr>
-        <w:t>2/7/22 1:06 PM</w:t>
+        <w:t>4/27/22 7:52 AM</w:t>
       </w:r>
       <w:r>
         <w:fldChar w:fldCharType="end"/>
@@ -713,7 +713,20 @@
         <w:t>AVCDL</w:t>
       </w:r>
       <w:r>
-        <w:t xml:space="preserve"> primary document.</w:t>
+        <w:t xml:space="preserve"> primary document</w:t>
+      </w:r>
+      <w:r>
+        <w:t xml:space="preserve"> section 3 </w:t>
+      </w:r>
+      <w:r>
+        <w:rPr>
+          <w:b/>
+          <w:bCs/>
+        </w:rPr>
+        <w:t>Philosophy</w:t>
+      </w:r>
+      <w:r>
+        <w:t>.</w:t>
       </w:r>
     </w:p>
     <w:p>
@@ -772,13 +785,45 @@
     </w:p>
     <w:p>
       <w:pPr>
-        <w:pStyle w:val="Heading2"/>
+        <w:spacing w:after="240" w:line="240" w:lineRule="auto"/>
+        <w:ind w:left="720" w:hanging="720"/>
+        <w:jc w:val="both"/>
         <w:rPr>
           <w:lang w:val="en-US"/>
         </w:rPr>
       </w:pPr>
       <w:bookmarkStart w:id="15" w:name="_E.3.1_Functional_safety"/>
       <w:bookmarkEnd w:id="15"/>
+      <w:r>
+        <w:rPr>
+          <w:b/>
+          <w:bCs/>
+          <w:color w:val="0070C0"/>
+          <w:lang w:val="en-US"/>
+        </w:rPr>
+        <w:t>Note:</w:t>
+      </w:r>
+      <w:r>
+        <w:rPr>
+          <w:lang w:val="en-US"/>
+        </w:rPr>
+        <w:tab/>
+      </w:r>
+      <w:r>
+        <w:rPr>
+          <w:color w:val="C00000"/>
+          <w:lang w:val="en-US"/>
+        </w:rPr>
+        <w:t>Annex E contains only informative (non-normative) material, and its implementation is not required for ISO 26262 certification.</w:t>
+      </w:r>
+    </w:p>
+    <w:p>
+      <w:pPr>
+        <w:pStyle w:val="Heading2"/>
+        <w:rPr>
+          <w:lang w:val="en-US"/>
+        </w:rPr>
+      </w:pPr>
       <w:r>
         <w:rPr>
           <w:lang w:val="en-US"/>
@@ -1068,7 +1113,19 @@
         <w:rPr>
           <w:color w:val="0070C0"/>
         </w:rPr>
-        <w:t>[Foundation-11]</w:t>
+        <w:t>[Foundation-</w:t>
+      </w:r>
+      <w:r>
+        <w:rPr>
+          <w:color w:val="0070C0"/>
+        </w:rPr>
+        <w:t>9</w:t>
+      </w:r>
+      <w:r>
+        <w:rPr>
+          <w:color w:val="0070C0"/>
+        </w:rPr>
+        <w:t>]</w:t>
       </w:r>
       <w:r>
         <w:rPr>

</xml_diff>